<commit_message>
Added moral, ethical and legal things
I added a summary of moral, ethical and legal obligations that I have followed along with a different save of the planning doc. Honestly, I don't know what's different, I just have a habit of pressing CTRL + S every time I ALT + TAB so it saved with another thing I guess I don't know. I also will include a screenshot of the wireframe for the database interface design. COMING SOON
</commit_message>
<xml_diff>
--- a/documentation/planning.docx
+++ b/documentation/planning.docx
@@ -480,10 +480,7 @@
         <w:t>I will use XAMPP since that’s what the teachers recommended and it seems to work so far.</w:t>
       </w:r>
       <w:r>
-        <w:t xml:space="preserve"> </w:t>
-      </w:r>
-      <w:r>
-        <w:t xml:space="preserve">XAMPP is regularly updated to the latest releases of </w:t>
+        <w:t xml:space="preserve"> XAMPP is regularly updated to the latest releases of </w:t>
       </w:r>
       <w:r>
         <w:t>Apache</w:t>
@@ -560,10 +557,7 @@
         <w:t xml:space="preserve">another. </w:t>
       </w:r>
       <w:r>
-        <w:t>XAMPP is offered in both a full and a standard version (Smaller version)</w:t>
-      </w:r>
-      <w:r>
-        <w:t>.</w:t>
+        <w:t>XAMPP is offered in both a full and a standard version (Smaller version).</w:t>
       </w:r>
       <w:r>
         <w:t xml:space="preserve"> We are using phpMyAdmin, which XAMPP supports, therefore making it my virtualised server of choice.</w:t>
@@ -748,6 +742,9 @@
       </w:r>
       <w:r>
         <w:t xml:space="preserve"> –</w:t>
+      </w:r>
+      <w:r>
+        <w:t xml:space="preserve"> </w:t>
       </w:r>
       <w:bookmarkStart w:id="0" w:name="_GoBack"/>
       <w:bookmarkEnd w:id="0"/>

</xml_diff>